<commit_message>
feito os datasets de rendimento escolar dos anos 2020 2021 e 2022
</commit_message>
<xml_diff>
--- a/projeto/Pcg.docx
+++ b/projeto/Pcg.docx
@@ -166,90 +166,28 @@
           <w:sz w:val="28"/>
           <w:szCs w:val="28"/>
         </w:rPr>
-        <w:t xml:space="preserve">Graziela Cristina Soares </w:t>
-      </w:r>
-      <w:proofErr w:type="spellStart"/>
-      <w:r>
+        <w:t>Graziela Cristina Soares Antiorio</w:t>
+      </w:r>
+    </w:p>
+    <w:p>
+      <w:pPr>
+        <w:spacing w:line="360" w:lineRule="auto"/>
+        <w:jc w:val="center"/>
         <w:rPr>
           <w:rFonts w:ascii="Arial" w:hAnsi="Arial" w:cs="Arial"/>
           <w:b/>
           <w:sz w:val="28"/>
           <w:szCs w:val="28"/>
         </w:rPr>
-        <w:t>Antiorio</w:t>
-      </w:r>
-      <w:proofErr w:type="spellEnd"/>
-    </w:p>
-    <w:p>
-      <w:pPr>
-        <w:spacing w:line="360" w:lineRule="auto"/>
-        <w:jc w:val="center"/>
+      </w:pPr>
+      <w:r>
         <w:rPr>
           <w:rFonts w:ascii="Arial" w:hAnsi="Arial" w:cs="Arial"/>
           <w:b/>
           <w:sz w:val="28"/>
           <w:szCs w:val="28"/>
         </w:rPr>
-      </w:pPr>
-      <w:proofErr w:type="spellStart"/>
-      <w:r>
-        <w:rPr>
-          <w:rFonts w:ascii="Arial" w:hAnsi="Arial" w:cs="Arial"/>
-          <w:b/>
-          <w:sz w:val="28"/>
-          <w:szCs w:val="28"/>
-        </w:rPr>
-        <w:t>Hellyel</w:t>
-      </w:r>
-      <w:proofErr w:type="spellEnd"/>
-      <w:r>
-        <w:rPr>
-          <w:rFonts w:ascii="Arial" w:hAnsi="Arial" w:cs="Arial"/>
-          <w:b/>
-          <w:sz w:val="28"/>
-          <w:szCs w:val="28"/>
-        </w:rPr>
-        <w:t xml:space="preserve"> </w:t>
-      </w:r>
-      <w:proofErr w:type="spellStart"/>
-      <w:r>
-        <w:rPr>
-          <w:rFonts w:ascii="Arial" w:hAnsi="Arial" w:cs="Arial"/>
-          <w:b/>
-          <w:sz w:val="28"/>
-          <w:szCs w:val="28"/>
-        </w:rPr>
-        <w:t>Roges</w:t>
-      </w:r>
-      <w:proofErr w:type="spellEnd"/>
-      <w:r>
-        <w:rPr>
-          <w:rFonts w:ascii="Arial" w:hAnsi="Arial" w:cs="Arial"/>
-          <w:b/>
-          <w:sz w:val="28"/>
-          <w:szCs w:val="28"/>
-        </w:rPr>
-        <w:t xml:space="preserve"> dos Passos </w:t>
-      </w:r>
-      <w:proofErr w:type="spellStart"/>
-      <w:r>
-        <w:rPr>
-          <w:rFonts w:ascii="Arial" w:hAnsi="Arial" w:cs="Arial"/>
-          <w:b/>
-          <w:sz w:val="28"/>
-          <w:szCs w:val="28"/>
-        </w:rPr>
-        <w:t>Ambrozio</w:t>
-      </w:r>
-      <w:proofErr w:type="spellEnd"/>
-      <w:r>
-        <w:rPr>
-          <w:rFonts w:ascii="Arial" w:hAnsi="Arial" w:cs="Arial"/>
-          <w:b/>
-          <w:sz w:val="28"/>
-          <w:szCs w:val="28"/>
-        </w:rPr>
-        <w:t xml:space="preserve"> Pereira</w:t>
+        <w:t>Hellyel Roges dos Passos Ambrozio Pereira</w:t>
       </w:r>
     </w:p>
     <w:p>
@@ -806,16 +744,8 @@
               <w:rPr>
                 <w:rFonts w:ascii="Arial" w:hAnsi="Arial" w:cs="Arial"/>
               </w:rPr>
-              <w:t xml:space="preserve">3. Coleta e Organização dos </w:t>
-            </w:r>
-            <w:proofErr w:type="spellStart"/>
-            <w:r>
-              <w:rPr>
-                <w:rFonts w:ascii="Arial" w:hAnsi="Arial" w:cs="Arial"/>
-              </w:rPr>
-              <w:t>Datasets</w:t>
-            </w:r>
-            <w:proofErr w:type="spellEnd"/>
+              <w:t>3. Coleta e Organização dos Datasets</w:t>
+            </w:r>
           </w:p>
         </w:tc>
         <w:tc>
@@ -1765,7 +1695,7 @@
         <w:rPr>
           <w:rFonts w:ascii="Arial" w:hAnsi="Arial" w:cs="Arial"/>
         </w:rPr>
-        <w:t>Há relação entre o aumento do desemprego e o crescimento dos índices de evasão escolar entre adolescentes e jovens durante a pandemia?</w:t>
+        <w:t>Há relação entre o aumento do desemprego e o crescimento dos índices de evasão escolar entre durante a pandemia?</w:t>
       </w:r>
     </w:p>
     <w:p>

</xml_diff>

<commit_message>
Renomeando o dataset Rendi_Escolar2019.csv para Rend_Escolar2019.csv. Atualizado a documentação escrita do projeto (PCG). Criado o .pdf da parte escrita
</commit_message>
<xml_diff>
--- a/projeto/Pcg.docx
+++ b/projeto/Pcg.docx
@@ -56,15 +56,7 @@
           <w:b/>
           <w:szCs w:val="22"/>
         </w:rPr>
-        <w:t xml:space="preserve">Curso </w:t>
-      </w:r>
-      <w:r>
-        <w:rPr>
-          <w:rFonts w:ascii="Arial" w:hAnsi="Arial" w:cs="Arial"/>
-          <w:b/>
-          <w:szCs w:val="22"/>
-        </w:rPr>
-        <w:t xml:space="preserve">Bacharelado em Ciência da Computação / Sistemas de Informação </w:t>
+        <w:t xml:space="preserve">Curso Bacharelado em Ciência da Computação / Sistemas de Informação </w:t>
       </w:r>
     </w:p>
     <w:p>
@@ -166,41 +158,42 @@
           <w:sz w:val="28"/>
           <w:szCs w:val="28"/>
         </w:rPr>
-        <w:t>Graziela Cristina Soares Antiorio</w:t>
-      </w:r>
-    </w:p>
-    <w:p>
-      <w:pPr>
-        <w:spacing w:line="360" w:lineRule="auto"/>
-        <w:jc w:val="center"/>
+        <w:t xml:space="preserve">Graziela Cristina Soares </w:t>
+      </w:r>
+      <w:proofErr w:type="spellStart"/>
+      <w:r>
         <w:rPr>
           <w:rFonts w:ascii="Arial" w:hAnsi="Arial" w:cs="Arial"/>
           <w:b/>
           <w:sz w:val="28"/>
           <w:szCs w:val="28"/>
         </w:rPr>
-      </w:pPr>
-      <w:r>
+        <w:t>Antiorio</w:t>
+      </w:r>
+      <w:proofErr w:type="spellEnd"/>
+    </w:p>
+    <w:p>
+      <w:pPr>
+        <w:spacing w:line="360" w:lineRule="auto"/>
+        <w:jc w:val="center"/>
         <w:rPr>
           <w:rFonts w:ascii="Arial" w:hAnsi="Arial" w:cs="Arial"/>
           <w:b/>
           <w:sz w:val="28"/>
           <w:szCs w:val="28"/>
         </w:rPr>
-        <w:t>Hellyel Roges dos Passos Ambrozio Pereira</w:t>
-      </w:r>
-    </w:p>
-    <w:p>
-      <w:pPr>
-        <w:spacing w:line="360" w:lineRule="auto"/>
-        <w:jc w:val="center"/>
+      </w:pPr>
+      <w:proofErr w:type="spellStart"/>
+      <w:r>
         <w:rPr>
           <w:rFonts w:ascii="Arial" w:hAnsi="Arial" w:cs="Arial"/>
           <w:b/>
           <w:sz w:val="28"/>
           <w:szCs w:val="28"/>
         </w:rPr>
-      </w:pPr>
+        <w:t>Hellyel</w:t>
+      </w:r>
+      <w:proofErr w:type="spellEnd"/>
       <w:r>
         <w:rPr>
           <w:rFonts w:ascii="Arial" w:hAnsi="Arial" w:cs="Arial"/>
@@ -208,6 +201,67 @@
           <w:sz w:val="28"/>
           <w:szCs w:val="28"/>
         </w:rPr>
+        <w:t xml:space="preserve"> </w:t>
+      </w:r>
+      <w:proofErr w:type="spellStart"/>
+      <w:r>
+        <w:rPr>
+          <w:rFonts w:ascii="Arial" w:hAnsi="Arial" w:cs="Arial"/>
+          <w:b/>
+          <w:sz w:val="28"/>
+          <w:szCs w:val="28"/>
+        </w:rPr>
+        <w:t>Roges</w:t>
+      </w:r>
+      <w:proofErr w:type="spellEnd"/>
+      <w:r>
+        <w:rPr>
+          <w:rFonts w:ascii="Arial" w:hAnsi="Arial" w:cs="Arial"/>
+          <w:b/>
+          <w:sz w:val="28"/>
+          <w:szCs w:val="28"/>
+        </w:rPr>
+        <w:t xml:space="preserve"> dos Passos </w:t>
+      </w:r>
+      <w:proofErr w:type="spellStart"/>
+      <w:r>
+        <w:rPr>
+          <w:rFonts w:ascii="Arial" w:hAnsi="Arial" w:cs="Arial"/>
+          <w:b/>
+          <w:sz w:val="28"/>
+          <w:szCs w:val="28"/>
+        </w:rPr>
+        <w:t>Ambrozio</w:t>
+      </w:r>
+      <w:proofErr w:type="spellEnd"/>
+      <w:r>
+        <w:rPr>
+          <w:rFonts w:ascii="Arial" w:hAnsi="Arial" w:cs="Arial"/>
+          <w:b/>
+          <w:sz w:val="28"/>
+          <w:szCs w:val="28"/>
+        </w:rPr>
+        <w:t xml:space="preserve"> Pereira</w:t>
+      </w:r>
+    </w:p>
+    <w:p>
+      <w:pPr>
+        <w:spacing w:line="360" w:lineRule="auto"/>
+        <w:jc w:val="center"/>
+        <w:rPr>
+          <w:rFonts w:ascii="Arial" w:hAnsi="Arial" w:cs="Arial"/>
+          <w:b/>
+          <w:sz w:val="28"/>
+          <w:szCs w:val="28"/>
+        </w:rPr>
+      </w:pPr>
+      <w:r>
+        <w:rPr>
+          <w:rFonts w:ascii="Arial" w:hAnsi="Arial" w:cs="Arial"/>
+          <w:b/>
+          <w:sz w:val="28"/>
+          <w:szCs w:val="28"/>
+        </w:rPr>
         <w:t>Luan Felix Pereira</w:t>
       </w:r>
     </w:p>
@@ -278,7 +332,61 @@
           <w:sz w:val="32"/>
           <w:szCs w:val="36"/>
         </w:rPr>
-        <w:t>IMPACTO DA PANDEMIA NA ESCOLA E NO MERCADO DE TRABALHO</w:t>
+        <w:t>IMPACTO</w:t>
+      </w:r>
+      <w:r>
+        <w:rPr>
+          <w:rFonts w:ascii="Arial" w:hAnsi="Arial" w:cs="Arial"/>
+          <w:b/>
+          <w:sz w:val="32"/>
+          <w:szCs w:val="36"/>
+        </w:rPr>
+        <w:t>S</w:t>
+      </w:r>
+      <w:r>
+        <w:rPr>
+          <w:rFonts w:ascii="Arial" w:hAnsi="Arial" w:cs="Arial"/>
+          <w:b/>
+          <w:sz w:val="32"/>
+          <w:szCs w:val="36"/>
+        </w:rPr>
+        <w:t xml:space="preserve"> DA PANDEMIA NA</w:t>
+      </w:r>
+      <w:r>
+        <w:rPr>
+          <w:rFonts w:ascii="Arial" w:hAnsi="Arial" w:cs="Arial"/>
+          <w:b/>
+          <w:sz w:val="32"/>
+          <w:szCs w:val="36"/>
+        </w:rPr>
+        <w:t>S</w:t>
+      </w:r>
+      <w:r>
+        <w:rPr>
+          <w:rFonts w:ascii="Arial" w:hAnsi="Arial" w:cs="Arial"/>
+          <w:b/>
+          <w:sz w:val="32"/>
+          <w:szCs w:val="36"/>
+        </w:rPr>
+        <w:t xml:space="preserve"> ESCOLA E N</w:t>
+      </w:r>
+      <w:r>
+        <w:rPr>
+          <w:rFonts w:ascii="Arial" w:hAnsi="Arial" w:cs="Arial"/>
+          <w:b/>
+          <w:sz w:val="32"/>
+          <w:szCs w:val="36"/>
+        </w:rPr>
+        <w:t xml:space="preserve">O </w:t>
+      </w:r>
+      <w:r>
+        <w:rPr>
+          <w:rFonts w:ascii="Arial" w:hAnsi="Arial" w:cs="Arial"/>
+          <w:b/>
+          <w:sz w:val="32"/>
+          <w:szCs w:val="36"/>
+        </w:rPr>
+        <w:t>MERCADO DE TRABALHO</w:t>
       </w:r>
     </w:p>
     <w:p>
@@ -331,6 +439,16 @@
         <w:spacing w:line="360" w:lineRule="auto"/>
         <w:rPr>
           <w:rFonts w:ascii="Arial" w:hAnsi="Arial" w:cs="Arial"/>
+        </w:rPr>
+      </w:pPr>
+    </w:p>
+    <w:p>
+      <w:pPr>
+        <w:spacing w:line="360" w:lineRule="auto"/>
+        <w:jc w:val="center"/>
+        <w:rPr>
+          <w:rFonts w:ascii="Arial" w:hAnsi="Arial" w:cs="Arial"/>
+          <w:b/>
         </w:rPr>
       </w:pPr>
     </w:p>
@@ -410,7 +528,7 @@
     </w:p>
     <w:p>
       <w:pPr>
-        <w:spacing w:after="160" w:line="259" w:lineRule="auto"/>
+        <w:spacing w:after="160" w:line="360" w:lineRule="auto"/>
         <w:rPr>
           <w:rFonts w:ascii="Arial" w:hAnsi="Arial" w:cs="Arial"/>
           <w:b/>
@@ -626,7 +744,37 @@
               <w:rPr>
                 <w:rFonts w:ascii="Arial" w:hAnsi="Arial" w:cs="Arial"/>
               </w:rPr>
-              <w:t>01/05/2025 a 15/05/2025</w:t>
+              <w:t>10</w:t>
+            </w:r>
+            <w:r>
+              <w:rPr>
+                <w:rFonts w:ascii="Arial" w:hAnsi="Arial" w:cs="Arial"/>
+              </w:rPr>
+              <w:t>/0</w:t>
+            </w:r>
+            <w:r>
+              <w:rPr>
+                <w:rFonts w:ascii="Arial" w:hAnsi="Arial" w:cs="Arial"/>
+              </w:rPr>
+              <w:t>2</w:t>
+            </w:r>
+            <w:r>
+              <w:rPr>
+                <w:rFonts w:ascii="Arial" w:hAnsi="Arial" w:cs="Arial"/>
+              </w:rPr>
+              <w:t>/2025 a 15/0</w:t>
+            </w:r>
+            <w:r>
+              <w:rPr>
+                <w:rFonts w:ascii="Arial" w:hAnsi="Arial" w:cs="Arial"/>
+              </w:rPr>
+              <w:t>2</w:t>
+            </w:r>
+            <w:r>
+              <w:rPr>
+                <w:rFonts w:ascii="Arial" w:hAnsi="Arial" w:cs="Arial"/>
+              </w:rPr>
+              <w:t>/2025</w:t>
             </w:r>
           </w:p>
         </w:tc>
@@ -718,7 +866,49 @@
               <w:rPr>
                 <w:rFonts w:ascii="Arial" w:hAnsi="Arial" w:cs="Arial"/>
               </w:rPr>
-              <w:t>16/05/2025 a 10/06/2025</w:t>
+              <w:t>26</w:t>
+            </w:r>
+            <w:r>
+              <w:rPr>
+                <w:rFonts w:ascii="Arial" w:hAnsi="Arial" w:cs="Arial"/>
+              </w:rPr>
+              <w:t>/0</w:t>
+            </w:r>
+            <w:r>
+              <w:rPr>
+                <w:rFonts w:ascii="Arial" w:hAnsi="Arial" w:cs="Arial"/>
+              </w:rPr>
+              <w:t>2</w:t>
+            </w:r>
+            <w:r>
+              <w:rPr>
+                <w:rFonts w:ascii="Arial" w:hAnsi="Arial" w:cs="Arial"/>
+              </w:rPr>
+              <w:t xml:space="preserve">/2025 a </w:t>
+            </w:r>
+            <w:r>
+              <w:rPr>
+                <w:rFonts w:ascii="Arial" w:hAnsi="Arial" w:cs="Arial"/>
+              </w:rPr>
+              <w:t>30</w:t>
+            </w:r>
+            <w:r>
+              <w:rPr>
+                <w:rFonts w:ascii="Arial" w:hAnsi="Arial" w:cs="Arial"/>
+              </w:rPr>
+              <w:t>/0</w:t>
+            </w:r>
+            <w:r>
+              <w:rPr>
+                <w:rFonts w:ascii="Arial" w:hAnsi="Arial" w:cs="Arial"/>
+              </w:rPr>
+              <w:t>3</w:t>
+            </w:r>
+            <w:r>
+              <w:rPr>
+                <w:rFonts w:ascii="Arial" w:hAnsi="Arial" w:cs="Arial"/>
+              </w:rPr>
+              <w:t>/2025</w:t>
             </w:r>
           </w:p>
         </w:tc>
@@ -744,8 +934,16 @@
               <w:rPr>
                 <w:rFonts w:ascii="Arial" w:hAnsi="Arial" w:cs="Arial"/>
               </w:rPr>
-              <w:t>3. Coleta e Organização dos Datasets</w:t>
-            </w:r>
+              <w:t xml:space="preserve">3. Coleta e Organização dos </w:t>
+            </w:r>
+            <w:proofErr w:type="spellStart"/>
+            <w:r>
+              <w:rPr>
+                <w:rFonts w:ascii="Arial" w:hAnsi="Arial" w:cs="Arial"/>
+              </w:rPr>
+              <w:t>Datasets</w:t>
+            </w:r>
+            <w:proofErr w:type="spellEnd"/>
           </w:p>
         </w:tc>
         <w:tc>
@@ -786,7 +984,49 @@
               <w:rPr>
                 <w:rFonts w:ascii="Arial" w:hAnsi="Arial" w:cs="Arial"/>
               </w:rPr>
-              <w:t>11/06/2025 a 25/06/2025</w:t>
+              <w:t>05</w:t>
+            </w:r>
+            <w:r>
+              <w:rPr>
+                <w:rFonts w:ascii="Arial" w:hAnsi="Arial" w:cs="Arial"/>
+              </w:rPr>
+              <w:t>/0</w:t>
+            </w:r>
+            <w:r>
+              <w:rPr>
+                <w:rFonts w:ascii="Arial" w:hAnsi="Arial" w:cs="Arial"/>
+              </w:rPr>
+              <w:t>3</w:t>
+            </w:r>
+            <w:r>
+              <w:rPr>
+                <w:rFonts w:ascii="Arial" w:hAnsi="Arial" w:cs="Arial"/>
+              </w:rPr>
+              <w:t xml:space="preserve">/2025 a </w:t>
+            </w:r>
+            <w:r>
+              <w:rPr>
+                <w:rFonts w:ascii="Arial" w:hAnsi="Arial" w:cs="Arial"/>
+              </w:rPr>
+              <w:t>07</w:t>
+            </w:r>
+            <w:r>
+              <w:rPr>
+                <w:rFonts w:ascii="Arial" w:hAnsi="Arial" w:cs="Arial"/>
+              </w:rPr>
+              <w:t>/0</w:t>
+            </w:r>
+            <w:r>
+              <w:rPr>
+                <w:rFonts w:ascii="Arial" w:hAnsi="Arial" w:cs="Arial"/>
+              </w:rPr>
+              <w:t>3</w:t>
+            </w:r>
+            <w:r>
+              <w:rPr>
+                <w:rFonts w:ascii="Arial" w:hAnsi="Arial" w:cs="Arial"/>
+              </w:rPr>
+              <w:t>/2025</w:t>
             </w:r>
           </w:p>
         </w:tc>
@@ -878,7 +1118,49 @@
               <w:rPr>
                 <w:rFonts w:ascii="Arial" w:hAnsi="Arial" w:cs="Arial"/>
               </w:rPr>
-              <w:t>26/06/2025 a 15/07/2025</w:t>
+              <w:t>15</w:t>
+            </w:r>
+            <w:r>
+              <w:rPr>
+                <w:rFonts w:ascii="Arial" w:hAnsi="Arial" w:cs="Arial"/>
+              </w:rPr>
+              <w:t>/0</w:t>
+            </w:r>
+            <w:r>
+              <w:rPr>
+                <w:rFonts w:ascii="Arial" w:hAnsi="Arial" w:cs="Arial"/>
+              </w:rPr>
+              <w:t>3</w:t>
+            </w:r>
+            <w:r>
+              <w:rPr>
+                <w:rFonts w:ascii="Arial" w:hAnsi="Arial" w:cs="Arial"/>
+              </w:rPr>
+              <w:t xml:space="preserve">/2025 a </w:t>
+            </w:r>
+            <w:r>
+              <w:rPr>
+                <w:rFonts w:ascii="Arial" w:hAnsi="Arial" w:cs="Arial"/>
+              </w:rPr>
+              <w:t>25</w:t>
+            </w:r>
+            <w:r>
+              <w:rPr>
+                <w:rFonts w:ascii="Arial" w:hAnsi="Arial" w:cs="Arial"/>
+              </w:rPr>
+              <w:t>/0</w:t>
+            </w:r>
+            <w:r>
+              <w:rPr>
+                <w:rFonts w:ascii="Arial" w:hAnsi="Arial" w:cs="Arial"/>
+              </w:rPr>
+              <w:t>3</w:t>
+            </w:r>
+            <w:r>
+              <w:rPr>
+                <w:rFonts w:ascii="Arial" w:hAnsi="Arial" w:cs="Arial"/>
+              </w:rPr>
+              <w:t>/2025</w:t>
             </w:r>
           </w:p>
         </w:tc>
@@ -970,7 +1252,49 @@
               <w:rPr>
                 <w:rFonts w:ascii="Arial" w:hAnsi="Arial" w:cs="Arial"/>
               </w:rPr>
-              <w:t>16/07/2025 a 05/08/2025</w:t>
+              <w:t>06</w:t>
+            </w:r>
+            <w:r>
+              <w:rPr>
+                <w:rFonts w:ascii="Arial" w:hAnsi="Arial" w:cs="Arial"/>
+              </w:rPr>
+              <w:t>/0</w:t>
+            </w:r>
+            <w:r>
+              <w:rPr>
+                <w:rFonts w:ascii="Arial" w:hAnsi="Arial" w:cs="Arial"/>
+              </w:rPr>
+              <w:t>4</w:t>
+            </w:r>
+            <w:r>
+              <w:rPr>
+                <w:rFonts w:ascii="Arial" w:hAnsi="Arial" w:cs="Arial"/>
+              </w:rPr>
+              <w:t xml:space="preserve">/2025 a </w:t>
+            </w:r>
+            <w:r>
+              <w:rPr>
+                <w:rFonts w:ascii="Arial" w:hAnsi="Arial" w:cs="Arial"/>
+              </w:rPr>
+              <w:t>25</w:t>
+            </w:r>
+            <w:r>
+              <w:rPr>
+                <w:rFonts w:ascii="Arial" w:hAnsi="Arial" w:cs="Arial"/>
+              </w:rPr>
+              <w:t>/0</w:t>
+            </w:r>
+            <w:r>
+              <w:rPr>
+                <w:rFonts w:ascii="Arial" w:hAnsi="Arial" w:cs="Arial"/>
+              </w:rPr>
+              <w:t>4</w:t>
+            </w:r>
+            <w:r>
+              <w:rPr>
+                <w:rFonts w:ascii="Arial" w:hAnsi="Arial" w:cs="Arial"/>
+              </w:rPr>
+              <w:t>/2025</w:t>
             </w:r>
           </w:p>
         </w:tc>
@@ -1062,7 +1386,31 @@
               <w:rPr>
                 <w:rFonts w:ascii="Arial" w:hAnsi="Arial" w:cs="Arial"/>
               </w:rPr>
-              <w:t>06/08/2025 a 20/08/2025</w:t>
+              <w:t>06/0</w:t>
+            </w:r>
+            <w:r>
+              <w:rPr>
+                <w:rFonts w:ascii="Arial" w:hAnsi="Arial" w:cs="Arial"/>
+              </w:rPr>
+              <w:t>5</w:t>
+            </w:r>
+            <w:r>
+              <w:rPr>
+                <w:rFonts w:ascii="Arial" w:hAnsi="Arial" w:cs="Arial"/>
+              </w:rPr>
+              <w:t>/2025 a 20/0</w:t>
+            </w:r>
+            <w:r>
+              <w:rPr>
+                <w:rFonts w:ascii="Arial" w:hAnsi="Arial" w:cs="Arial"/>
+              </w:rPr>
+              <w:t>5</w:t>
+            </w:r>
+            <w:r>
+              <w:rPr>
+                <w:rFonts w:ascii="Arial" w:hAnsi="Arial" w:cs="Arial"/>
+              </w:rPr>
+              <w:t>/2025</w:t>
             </w:r>
           </w:p>
         </w:tc>
@@ -1130,7 +1478,43 @@
               <w:rPr>
                 <w:rFonts w:ascii="Arial" w:hAnsi="Arial" w:cs="Arial"/>
               </w:rPr>
-              <w:t>21/08/2025 a 25/08/2025</w:t>
+              <w:t>2</w:t>
+            </w:r>
+            <w:r>
+              <w:rPr>
+                <w:rFonts w:ascii="Arial" w:hAnsi="Arial" w:cs="Arial"/>
+              </w:rPr>
+              <w:t>3</w:t>
+            </w:r>
+            <w:r>
+              <w:rPr>
+                <w:rFonts w:ascii="Arial" w:hAnsi="Arial" w:cs="Arial"/>
+              </w:rPr>
+              <w:t>/0</w:t>
+            </w:r>
+            <w:r>
+              <w:rPr>
+                <w:rFonts w:ascii="Arial" w:hAnsi="Arial" w:cs="Arial"/>
+              </w:rPr>
+              <w:t>5</w:t>
+            </w:r>
+            <w:r>
+              <w:rPr>
+                <w:rFonts w:ascii="Arial" w:hAnsi="Arial" w:cs="Arial"/>
+              </w:rPr>
+              <w:t>/2025 a 25/0</w:t>
+            </w:r>
+            <w:r>
+              <w:rPr>
+                <w:rFonts w:ascii="Arial" w:hAnsi="Arial" w:cs="Arial"/>
+              </w:rPr>
+              <w:t>5</w:t>
+            </w:r>
+            <w:r>
+              <w:rPr>
+                <w:rFonts w:ascii="Arial" w:hAnsi="Arial" w:cs="Arial"/>
+              </w:rPr>
+              <w:t>/2025</w:t>
             </w:r>
           </w:p>
         </w:tc>
@@ -1138,18 +1522,24 @@
     </w:tbl>
     <w:p>
       <w:pPr>
-        <w:spacing w:after="160" w:line="259" w:lineRule="auto"/>
-        <w:rPr>
-          <w:rFonts w:ascii="Arial" w:hAnsi="Arial" w:cs="Arial"/>
-          <w:b/>
-        </w:rPr>
-      </w:pPr>
-    </w:p>
-    <w:p>
-      <w:pPr>
-        <w:spacing w:after="160" w:line="259" w:lineRule="auto"/>
-      </w:pPr>
-      <w:r>
+        <w:spacing w:after="160" w:line="360" w:lineRule="auto"/>
+        <w:rPr>
+          <w:rFonts w:ascii="Arial" w:hAnsi="Arial" w:cs="Arial"/>
+          <w:b/>
+        </w:rPr>
+      </w:pPr>
+    </w:p>
+    <w:p>
+      <w:pPr>
+        <w:spacing w:after="160" w:line="360" w:lineRule="auto"/>
+        <w:rPr>
+          <w:rFonts w:ascii="Arial" w:hAnsi="Arial" w:cs="Arial"/>
+        </w:rPr>
+      </w:pPr>
+      <w:r>
+        <w:rPr>
+          <w:rFonts w:ascii="Arial" w:hAnsi="Arial" w:cs="Arial"/>
+        </w:rPr>
         <w:br w:type="page"/>
       </w:r>
     </w:p>
@@ -1190,43 +1580,7 @@
         <w:rPr>
           <w:rFonts w:ascii="Arial" w:hAnsi="Arial" w:cs="Arial"/>
         </w:rPr>
-        <w:t xml:space="preserve">A pandemia da COVID-19 desencadeou impactos inesperados e significativos na sociedade, </w:t>
-      </w:r>
-      <w:r>
-        <w:rPr>
-          <w:rFonts w:ascii="Arial" w:hAnsi="Arial" w:cs="Arial"/>
-        </w:rPr>
-        <w:t>principalmente</w:t>
-      </w:r>
-      <w:r>
-        <w:rPr>
-          <w:rFonts w:ascii="Arial" w:hAnsi="Arial" w:cs="Arial"/>
-        </w:rPr>
-        <w:t xml:space="preserve"> na educação e economia. O isolamento forçado impôs o fechamento escolar, </w:t>
-      </w:r>
-      <w:r>
-        <w:rPr>
-          <w:rFonts w:ascii="Arial" w:hAnsi="Arial" w:cs="Arial"/>
-        </w:rPr>
-        <w:t xml:space="preserve">e </w:t>
-      </w:r>
-      <w:r>
-        <w:rPr>
-          <w:rFonts w:ascii="Arial" w:hAnsi="Arial" w:cs="Arial"/>
-        </w:rPr>
-        <w:t xml:space="preserve">diante da </w:t>
-      </w:r>
-      <w:r>
-        <w:rPr>
-          <w:rFonts w:ascii="Arial" w:hAnsi="Arial" w:cs="Arial"/>
-        </w:rPr>
-        <w:t xml:space="preserve">situação repentina e a </w:t>
-      </w:r>
-      <w:r>
-        <w:rPr>
-          <w:rFonts w:ascii="Arial" w:hAnsi="Arial" w:cs="Arial"/>
-        </w:rPr>
-        <w:t>precariedade da infraestrutura para ensino remoto, especialmente na rede pública, o abandono e a evasão escolar aumentaram expressivamente. Essa situação comprometeu a qualidade do ensino e acentuou as desigualdades educacionais.</w:t>
+        <w:t>A pandemia da COVID-19 desencadeou impactos inesperados e significativos na sociedade, principalmente nos setores da educação e da economia. O isolamento forçado impôs o fechamento das escolas e, diante da situação repentina e da precariedade da infraestrutura para o ensino remoto — especialmente na rede pública —, os índices de abandono e evasão escolar aumentaram consideravelmente. Essa conjuntura comprometeu a qualidade do ensino e acentuou desigualdades educacionais (SOARES et al., 2024).</w:t>
       </w:r>
     </w:p>
     <w:p>
@@ -1242,79 +1596,7 @@
         <w:rPr>
           <w:rFonts w:ascii="Arial" w:hAnsi="Arial" w:cs="Arial"/>
         </w:rPr>
-        <w:t xml:space="preserve">Conforme </w:t>
-      </w:r>
-      <w:r>
-        <w:rPr>
-          <w:rFonts w:ascii="Arial" w:hAnsi="Arial" w:cs="Arial"/>
-        </w:rPr>
-        <w:t xml:space="preserve">os </w:t>
-      </w:r>
-      <w:r>
-        <w:rPr>
-          <w:rFonts w:ascii="Arial" w:hAnsi="Arial" w:cs="Arial"/>
-        </w:rPr>
-        <w:t xml:space="preserve">dados do Ministério da Educação (2022), </w:t>
-      </w:r>
-      <w:r>
-        <w:rPr>
-          <w:rFonts w:ascii="Arial" w:hAnsi="Arial" w:cs="Arial"/>
-        </w:rPr>
-        <w:t xml:space="preserve">as </w:t>
-      </w:r>
-      <w:r>
-        <w:rPr>
-          <w:rFonts w:ascii="Arial" w:hAnsi="Arial" w:cs="Arial"/>
-        </w:rPr>
-        <w:t xml:space="preserve">políticas emergenciais foram implementadas para </w:t>
-      </w:r>
-      <w:r>
-        <w:rPr>
-          <w:rFonts w:ascii="Arial" w:hAnsi="Arial" w:cs="Arial"/>
-        </w:rPr>
-        <w:t xml:space="preserve">reduzir </w:t>
-      </w:r>
-      <w:r>
-        <w:rPr>
-          <w:rFonts w:ascii="Arial" w:hAnsi="Arial" w:cs="Arial"/>
-        </w:rPr>
-        <w:t xml:space="preserve">os prejuízos no aprendizado </w:t>
-      </w:r>
-      <w:r>
-        <w:rPr>
-          <w:rFonts w:ascii="Arial" w:hAnsi="Arial" w:cs="Arial"/>
-        </w:rPr>
-        <w:t xml:space="preserve">dos alunos de todos os níveis escolares </w:t>
-      </w:r>
-      <w:r>
-        <w:rPr>
-          <w:rFonts w:ascii="Arial" w:hAnsi="Arial" w:cs="Arial"/>
-        </w:rPr>
-        <w:t xml:space="preserve">e conter a evasão. A Política Nacional para </w:t>
-      </w:r>
-      <w:r>
-        <w:rPr>
-          <w:rFonts w:ascii="Arial" w:hAnsi="Arial" w:cs="Arial"/>
-        </w:rPr>
-        <w:t>r</w:t>
-      </w:r>
-      <w:r>
-        <w:rPr>
-          <w:rFonts w:ascii="Arial" w:hAnsi="Arial" w:cs="Arial"/>
-        </w:rPr>
-        <w:t xml:space="preserve">ecuperação das </w:t>
-      </w:r>
-      <w:r>
-        <w:rPr>
-          <w:rFonts w:ascii="Arial" w:hAnsi="Arial" w:cs="Arial"/>
-        </w:rPr>
-        <w:t>a</w:t>
-      </w:r>
-      <w:r>
-        <w:rPr>
-          <w:rFonts w:ascii="Arial" w:hAnsi="Arial" w:cs="Arial"/>
-        </w:rPr>
-        <w:t>prendizagens é um exemplo dessa tentativa de restabelecer a qualidade do ensino básico.</w:t>
+        <w:t>Conforme apontado pelo Ministério da Educação (2022), políticas emergenciais foram implementadas para mitigar os prejuízos no aprendizado dos alunos em todos os níveis escolares e conter a evasão. A Política Nacional para Recuperação das Aprendizagens, por exemplo, é uma tentativa de restabelecer a qualidade do ensino básico (INEP, 2023).</w:t>
       </w:r>
     </w:p>
     <w:p>
@@ -1330,139 +1612,7 @@
         <w:rPr>
           <w:rFonts w:ascii="Arial" w:hAnsi="Arial" w:cs="Arial"/>
         </w:rPr>
-        <w:t xml:space="preserve">Simultaneamente, o cenário econômico brasileiro enfrentou uma </w:t>
-      </w:r>
-      <w:r>
-        <w:rPr>
-          <w:rFonts w:ascii="Arial" w:hAnsi="Arial" w:cs="Arial"/>
-        </w:rPr>
-        <w:t xml:space="preserve">forte </w:t>
-      </w:r>
-      <w:r>
-        <w:rPr>
-          <w:rFonts w:ascii="Arial" w:hAnsi="Arial" w:cs="Arial"/>
-        </w:rPr>
-        <w:t>crise. O</w:t>
-      </w:r>
-      <w:r>
-        <w:rPr>
-          <w:rFonts w:ascii="Arial" w:hAnsi="Arial" w:cs="Arial"/>
-        </w:rPr>
-        <w:t>s dados do</w:t>
-      </w:r>
-      <w:r>
-        <w:rPr>
-          <w:rFonts w:ascii="Arial" w:hAnsi="Arial" w:cs="Arial"/>
-        </w:rPr>
-        <w:t xml:space="preserve"> IBGE</w:t>
-      </w:r>
-      <w:r>
-        <w:rPr>
-          <w:rFonts w:ascii="Arial" w:hAnsi="Arial" w:cs="Arial"/>
-        </w:rPr>
-        <w:t xml:space="preserve"> (</w:t>
-      </w:r>
-      <w:r>
-        <w:rPr>
-          <w:rFonts w:ascii="Arial" w:hAnsi="Arial" w:cs="Arial"/>
-        </w:rPr>
-        <w:t>Instituto Brasileiro de Geografia e Estatística</w:t>
-      </w:r>
-      <w:r>
-        <w:rPr>
-          <w:rFonts w:ascii="Arial" w:hAnsi="Arial" w:cs="Arial"/>
-        </w:rPr>
-        <w:t>)</w:t>
-      </w:r>
-      <w:r>
-        <w:rPr>
-          <w:rFonts w:ascii="Arial" w:hAnsi="Arial" w:cs="Arial"/>
-        </w:rPr>
-        <w:t xml:space="preserve"> </w:t>
-      </w:r>
-      <w:r>
-        <w:rPr>
-          <w:rFonts w:ascii="Arial" w:hAnsi="Arial" w:cs="Arial"/>
-        </w:rPr>
-        <w:t xml:space="preserve">de </w:t>
-      </w:r>
-      <w:r>
-        <w:rPr>
-          <w:rFonts w:ascii="Arial" w:hAnsi="Arial" w:cs="Arial"/>
-        </w:rPr>
-        <w:t>2020 registr</w:t>
-      </w:r>
-      <w:r>
-        <w:rPr>
-          <w:rFonts w:ascii="Arial" w:hAnsi="Arial" w:cs="Arial"/>
-        </w:rPr>
-        <w:t>aram</w:t>
-      </w:r>
-      <w:r>
-        <w:rPr>
-          <w:rFonts w:ascii="Arial" w:hAnsi="Arial" w:cs="Arial"/>
-        </w:rPr>
-        <w:t xml:space="preserve"> </w:t>
-      </w:r>
-      <w:r>
-        <w:rPr>
-          <w:rFonts w:ascii="Arial" w:hAnsi="Arial" w:cs="Arial"/>
-        </w:rPr>
-        <w:t>o</w:t>
-      </w:r>
-      <w:r>
-        <w:rPr>
-          <w:rFonts w:ascii="Arial" w:hAnsi="Arial" w:cs="Arial"/>
-        </w:rPr>
-        <w:t xml:space="preserve"> pico da taxa média de desemprego desde o início da PNAD</w:t>
-      </w:r>
-      <w:r>
-        <w:rPr>
-          <w:rFonts w:ascii="Arial" w:hAnsi="Arial" w:cs="Arial"/>
-        </w:rPr>
-        <w:t xml:space="preserve"> (</w:t>
-      </w:r>
-      <w:r>
-        <w:rPr>
-          <w:rFonts w:ascii="Arial" w:hAnsi="Arial" w:cs="Arial"/>
-        </w:rPr>
-        <w:t>Pesquisa Nacional por Amostra de Domicílios</w:t>
-      </w:r>
-      <w:r>
-        <w:rPr>
-          <w:rFonts w:ascii="Arial" w:hAnsi="Arial" w:cs="Arial"/>
-        </w:rPr>
-        <w:t>)</w:t>
-      </w:r>
-      <w:r>
-        <w:rPr>
-          <w:rFonts w:ascii="Arial" w:hAnsi="Arial" w:cs="Arial"/>
-        </w:rPr>
-        <w:t xml:space="preserve"> </w:t>
-      </w:r>
-      <w:r>
-        <w:rPr>
-          <w:rFonts w:ascii="Arial" w:hAnsi="Arial" w:cs="Arial"/>
-        </w:rPr>
-        <w:t>c</w:t>
-      </w:r>
-      <w:r>
-        <w:rPr>
-          <w:rFonts w:ascii="Arial" w:hAnsi="Arial" w:cs="Arial"/>
-        </w:rPr>
-        <w:t xml:space="preserve">ontínua, e em 2022, o mesmo instituto apontou um aumento significativo do trabalho informal, revertendo uma tendência de queda. Essa </w:t>
-      </w:r>
-      <w:r>
-        <w:rPr>
-          <w:rFonts w:ascii="Arial" w:hAnsi="Arial" w:cs="Arial"/>
-        </w:rPr>
-        <w:t>instabilidade</w:t>
-      </w:r>
-      <w:r>
-        <w:rPr>
-          <w:rFonts w:ascii="Arial" w:hAnsi="Arial" w:cs="Arial"/>
-        </w:rPr>
-        <w:t xml:space="preserve"> econômica exerceu uma pressão considerável sobre as famílias, levando muitos adolescentes e jovens a interromperem seus estudos para contribuir com a renda familiar, agravando a problemática do trabalho infantil.</w:t>
+        <w:t>Ao mesmo tempo, a economia brasileira enfrentou uma crise acentuada. De acordo com o Instituto Brasileiro de Geografia e Estatística (IBGE, 2021), a taxa média de desemprego atingiu um dos seus picos históricos desde o início da série da PNAD Contínua. Em 2022, houve um aumento expressivo do trabalho informal, revertendo a tendência de queda observada em anos anteriores (IPEA, 2022). Essa instabilidade econômica afetou profundamente as famílias, levando muitos adolescentes e jovens a abandonarem seus estudos para contribuir com a renda doméstica, agravando também a questão do trabalho infantil (MATTEI; HEINEN, 2020).</w:t>
       </w:r>
     </w:p>
     <w:p>
@@ -1478,25 +1628,13 @@
         <w:rPr>
           <w:rFonts w:ascii="Arial" w:hAnsi="Arial" w:cs="Arial"/>
         </w:rPr>
-        <w:t>Em geral</w:t>
-      </w:r>
-      <w:r>
-        <w:rPr>
-          <w:rFonts w:ascii="Arial" w:hAnsi="Arial" w:cs="Arial"/>
-        </w:rPr>
-        <w:t xml:space="preserve">, os efeitos da pandemia </w:t>
-      </w:r>
-      <w:r>
-        <w:rPr>
-          <w:rFonts w:ascii="Arial" w:hAnsi="Arial" w:cs="Arial"/>
-        </w:rPr>
-        <w:t>modificaram</w:t>
-      </w:r>
-      <w:r>
-        <w:rPr>
-          <w:rFonts w:ascii="Arial" w:hAnsi="Arial" w:cs="Arial"/>
-        </w:rPr>
-        <w:t xml:space="preserve"> o ambiente escolar, atingindo o mercado de trabalho com recordes de desemprego e o aprofundamento das desigualdades socioeconômicas.</w:t>
+        <w:t>No Geral</w:t>
+      </w:r>
+      <w:r>
+        <w:rPr>
+          <w:rFonts w:ascii="Arial" w:hAnsi="Arial" w:cs="Arial"/>
+        </w:rPr>
+        <w:t>, os efeitos da pandemia modificaram o ambiente escolar e o mercado de trabalho, elevando o desemprego e ampliando as desigualdades socioeconômicas (JUNIOR; SANTA RITA, 2020).</w:t>
       </w:r>
     </w:p>
     <w:p>
@@ -1512,43 +1650,7 @@
         <w:rPr>
           <w:rFonts w:ascii="Arial" w:hAnsi="Arial" w:cs="Arial"/>
         </w:rPr>
-        <w:t>Além dos efeitos imediatos, as consequências da pandemia também se manifestam no médio e longo prazo. No campo educacional, estudos recentes indicam perdas substanciais no desempenho escolar, especialmente em disciplinas como matemática e leitura, afetando a formação de competências essenciais para o futuro acadêmico e profissional dos estudantes</w:t>
-      </w:r>
-      <w:r>
-        <w:rPr>
-          <w:rFonts w:ascii="Arial" w:hAnsi="Arial" w:cs="Arial"/>
-        </w:rPr>
-        <w:t xml:space="preserve"> de toda parte do Brasil</w:t>
-      </w:r>
-      <w:r>
-        <w:rPr>
-          <w:rFonts w:ascii="Arial" w:hAnsi="Arial" w:cs="Arial"/>
-        </w:rPr>
-        <w:t>. Ta</w:t>
-      </w:r>
-      <w:r>
-        <w:rPr>
-          <w:rFonts w:ascii="Arial" w:hAnsi="Arial" w:cs="Arial"/>
-        </w:rPr>
-        <w:t>l</w:t>
-      </w:r>
-      <w:r>
-        <w:rPr>
-          <w:rFonts w:ascii="Arial" w:hAnsi="Arial" w:cs="Arial"/>
-        </w:rPr>
-        <w:t xml:space="preserve"> </w:t>
-      </w:r>
-      <w:r>
-        <w:rPr>
-          <w:rFonts w:ascii="Arial" w:hAnsi="Arial" w:cs="Arial"/>
-        </w:rPr>
-        <w:t xml:space="preserve">atraso educacional </w:t>
-      </w:r>
-      <w:r>
-        <w:rPr>
-          <w:rFonts w:ascii="Arial" w:hAnsi="Arial" w:cs="Arial"/>
-        </w:rPr>
-        <w:t>pode impactar diretamente a produtividade da força de trabalho nos próximos anos, ampliando ainda mais as desigualdades sociais.</w:t>
+        <w:t>Além dos efeitos imediatos, as consequências da pandemia se manifestam em médio e longo prazo. No campo educacional, estudos recentes apontam perdas substanciais no desempenho escolar, especialmente em disciplinas como matemática e leitura, comprometendo a formação de competências essenciais para a vida acadêmica e profissional futura dos estudantes em todo o país (DIAS; RAMOS, 2022). Esse atraso pode repercutir diretamente na produtividade da força de trabalho nos próximos anos, aprofundando ainda mais as desigualdades sociais (FONTANA et al., 2020).</w:t>
       </w:r>
     </w:p>
     <w:p>
@@ -1565,67 +1667,19 @@
           <w:rFonts w:ascii="Arial" w:hAnsi="Arial" w:cs="Arial"/>
         </w:rPr>
         <w:lastRenderedPageBreak/>
-        <w:t>No campo econômico, o aumento da informalidade e a redução das oportunidades de emprego formal dificultaram o acesso à renda estável, afetando principalmente os grupos mais vulneráveis</w:t>
-      </w:r>
-      <w:r>
-        <w:rPr>
-          <w:rFonts w:ascii="Arial" w:hAnsi="Arial" w:cs="Arial"/>
-        </w:rPr>
-        <w:t xml:space="preserve"> na sociedade</w:t>
-      </w:r>
-      <w:r>
-        <w:rPr>
-          <w:rFonts w:ascii="Arial" w:hAnsi="Arial" w:cs="Arial"/>
-        </w:rPr>
-        <w:t xml:space="preserve">, como </w:t>
-      </w:r>
-      <w:r>
-        <w:rPr>
-          <w:rFonts w:ascii="Arial" w:hAnsi="Arial" w:cs="Arial"/>
-        </w:rPr>
-        <w:t xml:space="preserve">as </w:t>
-      </w:r>
-      <w:r>
-        <w:rPr>
-          <w:rFonts w:ascii="Arial" w:hAnsi="Arial" w:cs="Arial"/>
-        </w:rPr>
-        <w:t xml:space="preserve">mulheres, </w:t>
-      </w:r>
-      <w:r>
-        <w:rPr>
-          <w:rFonts w:ascii="Arial" w:hAnsi="Arial" w:cs="Arial"/>
-        </w:rPr>
-        <w:t xml:space="preserve">os </w:t>
-      </w:r>
-      <w:r>
-        <w:rPr>
-          <w:rFonts w:ascii="Arial" w:hAnsi="Arial" w:cs="Arial"/>
-        </w:rPr>
-        <w:t xml:space="preserve">jovens e </w:t>
-      </w:r>
-      <w:r>
-        <w:rPr>
-          <w:rFonts w:ascii="Arial" w:hAnsi="Arial" w:cs="Arial"/>
-        </w:rPr>
-        <w:t xml:space="preserve">os </w:t>
-      </w:r>
-      <w:r>
-        <w:rPr>
-          <w:rFonts w:ascii="Arial" w:hAnsi="Arial" w:cs="Arial"/>
-        </w:rPr>
-        <w:t>trabalhadores com baixa escolaridade</w:t>
-      </w:r>
-      <w:r>
-        <w:rPr>
-          <w:rFonts w:ascii="Arial" w:hAnsi="Arial" w:cs="Arial"/>
-        </w:rPr>
-        <w:t xml:space="preserve"> e renda</w:t>
-      </w:r>
-      <w:r>
-        <w:rPr>
-          <w:rFonts w:ascii="Arial" w:hAnsi="Arial" w:cs="Arial"/>
-        </w:rPr>
-        <w:t>. Essa combinação entre retrocessos educacionais e instabilidade econômica demanda ações coordenadas de políticas públicas, investimentos em inclusão digital, programas de reforço escolar e iniciativas voltadas à retomada da economia com geração de empregos de qualidade.</w:t>
+        <w:t>Na área econômica, o aumento da informalidade e a redução nas oportunidades de emprego formal dificultaram o acesso à renda estável, afetando principalmente os grupos mais vulneráveis da sociedade — como mulheres, jovens e trabalhadores com baixa escolaridade e renda (LIMA NETO et al., 2022). Essa combinação entre retrocessos educacionais e instabilidade econômica exige ações coordenadas de políticas públicas, como investimentos em inclusão digital, programas de reforço escolar e iniciativas voltadas à recuperação econômica com geração de empregos de qualidade.</w:t>
+      </w:r>
+      <w:r>
+        <w:rPr>
+          <w:rFonts w:ascii="Arial" w:hAnsi="Arial" w:cs="Arial"/>
+        </w:rPr>
+        <w:t xml:space="preserve"> Nesse</w:t>
+      </w:r>
+      <w:r>
+        <w:rPr>
+          <w:rFonts w:ascii="Arial" w:hAnsi="Arial" w:cs="Arial"/>
+        </w:rPr>
+        <w:t xml:space="preserve"> contexto, a análise de dados torna-se uma ferramenta crucial para compreender a magnitude desses impactos e embasar decisões mais assertivas. Por meio de técnicas de modelagem e visualização, é possível revelar padrões ocultos, identificar populações mais afetadas e propor intervenções mais eficazes para reconstrução do cenário pós-pandemia.</w:t>
       </w:r>
     </w:p>
     <w:p>
@@ -1641,12 +1695,42 @@
         <w:rPr>
           <w:rFonts w:ascii="Arial" w:hAnsi="Arial" w:cs="Arial"/>
         </w:rPr>
-        <w:t>Nesse contexto, a análise de dados torna-se uma ferramenta crucial para compreender a magnitude desses impactos e embasar decisões mais assertivas. Por meio de técnicas de modelagem e visualização, é possível revelar padrões ocultos, identificar populações mais afetadas e propor intervenções mais eficazes para reconstrução do cenário pós-pandemia.</w:t>
-      </w:r>
-    </w:p>
-    <w:p>
-      <w:pPr>
-        <w:spacing w:after="160" w:line="259" w:lineRule="auto"/>
+        <w:t>Dentro desse cenário, a análise de dados surge como ferramenta essencial para compreender a dimensão dos impactos e orientar decisões</w:t>
+      </w:r>
+      <w:r>
+        <w:rPr>
+          <w:rFonts w:ascii="Arial" w:hAnsi="Arial" w:cs="Arial"/>
+        </w:rPr>
+        <w:t xml:space="preserve"> corretas</w:t>
+      </w:r>
+      <w:r>
+        <w:rPr>
+          <w:rFonts w:ascii="Arial" w:hAnsi="Arial" w:cs="Arial"/>
+        </w:rPr>
+        <w:t xml:space="preserve">. Por meio de técnicas de modelagem e visualização, é possível revelar padrões ocultos, identificar </w:t>
+      </w:r>
+      <w:r>
+        <w:rPr>
+          <w:rFonts w:ascii="Arial" w:hAnsi="Arial" w:cs="Arial"/>
+        </w:rPr>
+        <w:t>Regiões</w:t>
+      </w:r>
+      <w:r>
+        <w:rPr>
+          <w:rFonts w:ascii="Arial" w:hAnsi="Arial" w:cs="Arial"/>
+        </w:rPr>
+        <w:t xml:space="preserve"> mais afetadas e propor intervenções eficazes para a reconstrução do cenário</w:t>
+      </w:r>
+      <w:r>
+        <w:rPr>
+          <w:rFonts w:ascii="Arial" w:hAnsi="Arial" w:cs="Arial"/>
+        </w:rPr>
+        <w:t>.</w:t>
+      </w:r>
+    </w:p>
+    <w:p>
+      <w:pPr>
+        <w:spacing w:after="160" w:line="360" w:lineRule="auto"/>
         <w:rPr>
           <w:rFonts w:ascii="Arial" w:hAnsi="Arial" w:cs="Arial"/>
         </w:rPr>
@@ -1695,7 +1779,19 @@
         <w:rPr>
           <w:rFonts w:ascii="Arial" w:hAnsi="Arial" w:cs="Arial"/>
         </w:rPr>
-        <w:t>Há relação entre o aumento do desemprego e o crescimento dos índices de evasão escolar entre durante a pandemia?</w:t>
+        <w:t xml:space="preserve">Há relação entre o aumento do desemprego e o crescimento dos índices de evasão escolar </w:t>
+      </w:r>
+      <w:r>
+        <w:rPr>
+          <w:rFonts w:ascii="Arial" w:hAnsi="Arial" w:cs="Arial"/>
+        </w:rPr>
+        <w:t>n</w:t>
+      </w:r>
+      <w:r>
+        <w:rPr>
+          <w:rFonts w:ascii="Arial" w:hAnsi="Arial" w:cs="Arial"/>
+        </w:rPr>
+        <w:t>a pandemia?</w:t>
       </w:r>
     </w:p>
     <w:p>
@@ -1711,7 +1807,7 @@
         <w:rPr>
           <w:rFonts w:ascii="Arial" w:hAnsi="Arial" w:cs="Arial"/>
         </w:rPr>
-        <w:t>Quais foram os efeitos da pandemia da COVID-19 sobre os indicadores de evasão e abandono escolar no Brasil, especialmente na rede pública?</w:t>
+        <w:t>Quais foram os efeitos da pandemia da COVID-19 sobre os indicadores de abandono escolar no Brasil?</w:t>
       </w:r>
     </w:p>
     <w:p>
@@ -1727,8 +1823,607 @@
         <w:rPr>
           <w:rFonts w:ascii="Arial" w:hAnsi="Arial" w:cs="Arial"/>
         </w:rPr>
-        <w:t>Houve diferenças regionais significativas no impacto da pandemia sobre a educação e o emprego? Quais regiões foram mais afetadas?</w:t>
-      </w:r>
+        <w:t>Houve diferenças regionais significativas no impacto da pandemia sobre a educação e o emprego? Quais regiões foram mais</w:t>
+      </w:r>
+      <w:r>
+        <w:rPr>
+          <w:rFonts w:ascii="Arial" w:hAnsi="Arial" w:cs="Arial"/>
+        </w:rPr>
+        <w:t xml:space="preserve"> afetadas?</w:t>
+      </w:r>
+    </w:p>
+    <w:p>
+      <w:pPr>
+        <w:spacing w:after="160" w:line="360" w:lineRule="auto"/>
+        <w:rPr>
+          <w:rFonts w:ascii="Arial" w:hAnsi="Arial" w:cs="Arial"/>
+        </w:rPr>
+      </w:pPr>
+      <w:r>
+        <w:rPr>
+          <w:rFonts w:ascii="Arial" w:hAnsi="Arial" w:cs="Arial"/>
+        </w:rPr>
+        <w:br w:type="page"/>
+      </w:r>
+    </w:p>
+    <w:p>
+      <w:pPr>
+        <w:spacing w:line="360" w:lineRule="auto"/>
+        <w:jc w:val="both"/>
+        <w:rPr>
+          <w:rFonts w:ascii="Arial" w:hAnsi="Arial" w:cs="Arial"/>
+          <w:b/>
+          <w:bCs/>
+          <w:sz w:val="28"/>
+          <w:szCs w:val="28"/>
+        </w:rPr>
+      </w:pPr>
+      <w:r>
+        <w:rPr>
+          <w:rFonts w:ascii="Arial" w:hAnsi="Arial" w:cs="Arial"/>
+          <w:b/>
+          <w:bCs/>
+          <w:sz w:val="28"/>
+          <w:szCs w:val="28"/>
+        </w:rPr>
+        <w:lastRenderedPageBreak/>
+        <w:t>REFERÊNCIAS BIBLIOGRAFICAS</w:t>
+      </w:r>
+    </w:p>
+    <w:p>
+      <w:pPr>
+        <w:spacing w:line="360" w:lineRule="auto"/>
+        <w:ind w:firstLine="708"/>
+        <w:jc w:val="both"/>
+        <w:rPr>
+          <w:rFonts w:ascii="Arial" w:hAnsi="Arial" w:cs="Arial"/>
+        </w:rPr>
+      </w:pPr>
+      <w:r>
+        <w:rPr>
+          <w:rFonts w:ascii="Arial" w:hAnsi="Arial" w:cs="Arial"/>
+        </w:rPr>
+        <w:t>GRUPO PCG</w:t>
+      </w:r>
+      <w:r>
+        <w:rPr>
+          <w:rFonts w:ascii="Arial" w:hAnsi="Arial" w:cs="Arial"/>
+        </w:rPr>
+        <w:t xml:space="preserve">. IMPACTOS DA PANDEMIA NAS ESCOLA E NO MERCADO DE TRABALHO. </w:t>
+      </w:r>
+      <w:r>
+        <w:rPr>
+          <w:rFonts w:ascii="Arial" w:hAnsi="Arial" w:cs="Arial"/>
+        </w:rPr>
+        <w:t>2025</w:t>
+      </w:r>
+      <w:r>
+        <w:rPr>
+          <w:rFonts w:ascii="Arial" w:hAnsi="Arial" w:cs="Arial"/>
+        </w:rPr>
+        <w:t xml:space="preserve">. Disponível em: https://github.com/luanfelixcoding/storytelling-covid. Acesso em: </w:t>
+      </w:r>
+      <w:r>
+        <w:rPr>
+          <w:rFonts w:ascii="Arial" w:hAnsi="Arial" w:cs="Arial"/>
+        </w:rPr>
+        <w:t>25 mai. 2025</w:t>
+      </w:r>
+      <w:r>
+        <w:rPr>
+          <w:rFonts w:ascii="Arial" w:hAnsi="Arial" w:cs="Arial"/>
+        </w:rPr>
+        <w:t xml:space="preserve"> </w:t>
+      </w:r>
+    </w:p>
+    <w:p>
+      <w:pPr>
+        <w:spacing w:after="160" w:line="360" w:lineRule="auto"/>
+        <w:ind w:firstLine="709"/>
+        <w:jc w:val="both"/>
+        <w:rPr>
+          <w:rFonts w:ascii="Arial" w:hAnsi="Arial" w:cs="Arial"/>
+        </w:rPr>
+      </w:pPr>
+      <w:r>
+        <w:rPr>
+          <w:rFonts w:ascii="Arial" w:hAnsi="Arial" w:cs="Arial"/>
+        </w:rPr>
+        <w:t xml:space="preserve">DIAS, Érika; RAMOS, Mozart Neves. </w:t>
+      </w:r>
+      <w:r>
+        <w:rPr>
+          <w:rFonts w:ascii="Arial" w:hAnsi="Arial" w:cs="Arial"/>
+          <w:b/>
+          <w:bCs/>
+        </w:rPr>
+        <w:t>A educação e os impactos da Covid-19 nas aprendizagens escolares</w:t>
+      </w:r>
+      <w:r>
+        <w:rPr>
+          <w:rFonts w:ascii="Arial" w:hAnsi="Arial" w:cs="Arial"/>
+        </w:rPr>
+        <w:t xml:space="preserve">. </w:t>
+      </w:r>
+      <w:r>
+        <w:rPr>
+          <w:rFonts w:ascii="Arial" w:hAnsi="Arial" w:cs="Arial"/>
+          <w:i/>
+          <w:iCs/>
+        </w:rPr>
+        <w:t>Ensaio: Avaliação e Políticas Públicas em Educação</w:t>
+      </w:r>
+      <w:r>
+        <w:rPr>
+          <w:rFonts w:ascii="Arial" w:hAnsi="Arial" w:cs="Arial"/>
+        </w:rPr>
+        <w:t>, v. 30, n. 117, p. 859-870, 2022.</w:t>
+      </w:r>
+    </w:p>
+    <w:p>
+      <w:pPr>
+        <w:spacing w:after="160" w:line="360" w:lineRule="auto"/>
+        <w:ind w:firstLine="709"/>
+        <w:jc w:val="both"/>
+        <w:rPr>
+          <w:rFonts w:ascii="Arial" w:hAnsi="Arial" w:cs="Arial"/>
+        </w:rPr>
+      </w:pPr>
+      <w:r>
+        <w:rPr>
+          <w:rFonts w:ascii="Arial" w:hAnsi="Arial" w:cs="Arial"/>
+        </w:rPr>
+        <w:t xml:space="preserve">FONTANA, Maria Iolanda et al. </w:t>
+      </w:r>
+      <w:r>
+        <w:rPr>
+          <w:rFonts w:ascii="Arial" w:hAnsi="Arial" w:cs="Arial"/>
+          <w:b/>
+          <w:bCs/>
+        </w:rPr>
+        <w:t>A educação sob o impacto da pandemia-COVID 19: uma discussão da literatura</w:t>
+      </w:r>
+      <w:r>
+        <w:rPr>
+          <w:rFonts w:ascii="Arial" w:hAnsi="Arial" w:cs="Arial"/>
+        </w:rPr>
+        <w:t xml:space="preserve">. </w:t>
+      </w:r>
+      <w:r>
+        <w:rPr>
+          <w:rFonts w:ascii="Arial" w:hAnsi="Arial" w:cs="Arial"/>
+          <w:i/>
+          <w:iCs/>
+        </w:rPr>
+        <w:t>Revista Práxis</w:t>
+      </w:r>
+      <w:r>
+        <w:rPr>
+          <w:rFonts w:ascii="Arial" w:hAnsi="Arial" w:cs="Arial"/>
+        </w:rPr>
+        <w:t>, v. 12, n. 1sup, 2020.</w:t>
+      </w:r>
+    </w:p>
+    <w:p>
+      <w:pPr>
+        <w:spacing w:after="160" w:line="360" w:lineRule="auto"/>
+        <w:ind w:firstLine="709"/>
+        <w:jc w:val="both"/>
+        <w:rPr>
+          <w:rFonts w:ascii="Arial" w:hAnsi="Arial" w:cs="Arial"/>
+        </w:rPr>
+      </w:pPr>
+      <w:r>
+        <w:rPr>
+          <w:rFonts w:ascii="Arial" w:hAnsi="Arial" w:cs="Arial"/>
+        </w:rPr>
+        <w:t xml:space="preserve">IBGE – Instituto Brasileiro de Geografia e Estatística. </w:t>
+      </w:r>
+      <w:r>
+        <w:rPr>
+          <w:rFonts w:ascii="Arial" w:hAnsi="Arial" w:cs="Arial"/>
+          <w:b/>
+          <w:bCs/>
+        </w:rPr>
+        <w:t>PNAD Contínua: taxa de desocupação é de 13,9% e taxa de subutilização é de 28,7% no trimestre encerrado em dezembro</w:t>
+      </w:r>
+      <w:r>
+        <w:rPr>
+          <w:rFonts w:ascii="Arial" w:hAnsi="Arial" w:cs="Arial"/>
+        </w:rPr>
+        <w:t xml:space="preserve">. </w:t>
+      </w:r>
+      <w:r>
+        <w:rPr>
+          <w:rFonts w:ascii="Arial" w:hAnsi="Arial" w:cs="Arial"/>
+          <w:i/>
+          <w:iCs/>
+        </w:rPr>
+        <w:t>Agência de Notícias IBGE</w:t>
+      </w:r>
+      <w:r>
+        <w:rPr>
+          <w:rFonts w:ascii="Arial" w:hAnsi="Arial" w:cs="Arial"/>
+        </w:rPr>
+        <w:t>, 27 jan. 2021. Disponível em: https://agenciadenoticias.ibge.gov.br/agencia-sala-de-imprensa/2013-agencia-de-noticias/releases/30125-pnad-continua-taxa-de-desocupacao-e-de-13-9-e-taxa-de-subutilizacao-e-de-28-7-no-trimestre-encerrado-em-dezembro. Acesso em: 23 maio 2025.</w:t>
+      </w:r>
+    </w:p>
+    <w:p>
+      <w:pPr>
+        <w:spacing w:after="160" w:line="360" w:lineRule="auto"/>
+        <w:ind w:firstLine="709"/>
+        <w:jc w:val="both"/>
+        <w:rPr>
+          <w:rFonts w:ascii="Arial" w:hAnsi="Arial" w:cs="Arial"/>
+        </w:rPr>
+      </w:pPr>
+      <w:r>
+        <w:rPr>
+          <w:rFonts w:ascii="Arial" w:hAnsi="Arial" w:cs="Arial"/>
+        </w:rPr>
+        <w:t xml:space="preserve">INSTITUTO BRASILEIRO DE GEOGRAFIA E ESTATÍSTICA – IBGE. </w:t>
+      </w:r>
+      <w:r>
+        <w:rPr>
+          <w:rFonts w:ascii="Arial" w:hAnsi="Arial" w:cs="Arial"/>
+          <w:b/>
+          <w:bCs/>
+        </w:rPr>
+        <w:t>Síntese de Indicadores Sociais (2020–2022)</w:t>
+      </w:r>
+      <w:r>
+        <w:rPr>
+          <w:rFonts w:ascii="Arial" w:hAnsi="Arial" w:cs="Arial"/>
+        </w:rPr>
+        <w:t>. Rio de Janeiro: IBGE, 2024. Disponível em: https://www.ibge.gov.br/estatisticas/sociais/saude/9221-sintese-de-indicadores-sociais.html. Acesso em: 23 maio 2025.</w:t>
+      </w:r>
+    </w:p>
+    <w:p>
+      <w:pPr>
+        <w:spacing w:after="160" w:line="360" w:lineRule="auto"/>
+        <w:ind w:firstLine="709"/>
+        <w:jc w:val="both"/>
+        <w:rPr>
+          <w:rFonts w:ascii="Arial" w:hAnsi="Arial" w:cs="Arial"/>
+        </w:rPr>
+      </w:pPr>
+      <w:r>
+        <w:rPr>
+          <w:rFonts w:ascii="Arial" w:hAnsi="Arial" w:cs="Arial"/>
+        </w:rPr>
+        <w:t xml:space="preserve">INSTITUTO NACIONAL DE ESTUDOS E PESQUISAS EDUCACIONAIS ANÍSIO TEIXEIRA – INEP. </w:t>
+      </w:r>
+      <w:r>
+        <w:rPr>
+          <w:rFonts w:ascii="Arial" w:hAnsi="Arial" w:cs="Arial"/>
+          <w:b/>
+          <w:bCs/>
+        </w:rPr>
+        <w:t>Taxas de rendimento escolar (2020–2022)</w:t>
+      </w:r>
+      <w:r>
+        <w:rPr>
+          <w:rFonts w:ascii="Arial" w:hAnsi="Arial" w:cs="Arial"/>
+        </w:rPr>
+        <w:t>. Brasília: INEP, 2023. Disponível em: https://www.gov.br/inep/pt-br/acesso-a-informacao/dados-abertos/indicadores-educacionais/taxas-de-rendimento-escolar. Acesso em: 23 maio 2025.</w:t>
+      </w:r>
+    </w:p>
+    <w:p>
+      <w:pPr>
+        <w:spacing w:after="160" w:line="360" w:lineRule="auto"/>
+        <w:ind w:firstLine="709"/>
+        <w:jc w:val="both"/>
+        <w:rPr>
+          <w:rFonts w:ascii="Arial" w:hAnsi="Arial" w:cs="Arial"/>
+        </w:rPr>
+      </w:pPr>
+      <w:r>
+        <w:rPr>
+          <w:rFonts w:ascii="Arial" w:hAnsi="Arial" w:cs="Arial"/>
+        </w:rPr>
+        <w:t xml:space="preserve">IPEA – Instituto de Pesquisa Econômica Aplicada. </w:t>
+      </w:r>
+      <w:r>
+        <w:rPr>
+          <w:rFonts w:ascii="Arial" w:hAnsi="Arial" w:cs="Arial"/>
+          <w:b/>
+          <w:bCs/>
+        </w:rPr>
+        <w:t>Trabalho informal aumenta e atinge 39,3 milhões de pessoas em 2022</w:t>
+      </w:r>
+      <w:r>
+        <w:rPr>
+          <w:rFonts w:ascii="Arial" w:hAnsi="Arial" w:cs="Arial"/>
+        </w:rPr>
+        <w:t>. Disponível em: https://www.ipea.gov.br/portal/retrato/indicadores/mercado-de-trabalho/desemprego-informalidade-subutilizacao-e-inatividade/apresentacao#:~:text=Em%202022%2C%20mais%20de%2040,2%20pontos%20percentuais%20em%202020. Acesso em: 23 maio 2025.</w:t>
+      </w:r>
+    </w:p>
+    <w:p>
+      <w:pPr>
+        <w:spacing w:after="160" w:line="360" w:lineRule="auto"/>
+        <w:ind w:firstLine="709"/>
+        <w:jc w:val="both"/>
+        <w:rPr>
+          <w:rFonts w:ascii="Arial" w:hAnsi="Arial" w:cs="Arial"/>
+        </w:rPr>
+      </w:pPr>
+      <w:r>
+        <w:rPr>
+          <w:rFonts w:ascii="Arial" w:hAnsi="Arial" w:cs="Arial"/>
+        </w:rPr>
+        <w:lastRenderedPageBreak/>
+        <w:t xml:space="preserve">JUNIOR, Reynaldo Rubem Ferreira; SANTA RITA, Luciana Peixoto. </w:t>
+      </w:r>
+      <w:r>
+        <w:rPr>
+          <w:rFonts w:ascii="Arial" w:hAnsi="Arial" w:cs="Arial"/>
+          <w:b/>
+          <w:bCs/>
+        </w:rPr>
+        <w:t>Impactos da Covid-19 na economia: limites, desafios e políticas</w:t>
+      </w:r>
+      <w:r>
+        <w:rPr>
+          <w:rFonts w:ascii="Arial" w:hAnsi="Arial" w:cs="Arial"/>
+        </w:rPr>
+        <w:t xml:space="preserve">. </w:t>
+      </w:r>
+      <w:r>
+        <w:rPr>
+          <w:rFonts w:ascii="Arial" w:hAnsi="Arial" w:cs="Arial"/>
+          <w:i/>
+          <w:iCs/>
+        </w:rPr>
+        <w:t>Cadernos de Prospecção</w:t>
+      </w:r>
+      <w:r>
+        <w:rPr>
+          <w:rFonts w:ascii="Arial" w:hAnsi="Arial" w:cs="Arial"/>
+        </w:rPr>
+        <w:t>, v. 13, n. 2, p. 459-459, 2020.</w:t>
+      </w:r>
+    </w:p>
+    <w:p>
+      <w:pPr>
+        <w:spacing w:after="160" w:line="360" w:lineRule="auto"/>
+        <w:ind w:firstLine="709"/>
+        <w:jc w:val="both"/>
+        <w:rPr>
+          <w:rFonts w:ascii="Arial" w:hAnsi="Arial" w:cs="Arial"/>
+        </w:rPr>
+      </w:pPr>
+      <w:r>
+        <w:rPr>
+          <w:rFonts w:ascii="Arial" w:hAnsi="Arial" w:cs="Arial"/>
+        </w:rPr>
+        <w:t xml:space="preserve">LIMA NETO, Otavio et al. </w:t>
+      </w:r>
+      <w:r>
+        <w:rPr>
+          <w:rFonts w:ascii="Arial" w:hAnsi="Arial" w:cs="Arial"/>
+          <w:b/>
+          <w:bCs/>
+        </w:rPr>
+        <w:t>Impacto da pandemia na economia brasileira</w:t>
+      </w:r>
+      <w:r>
+        <w:rPr>
+          <w:rFonts w:ascii="Arial" w:hAnsi="Arial" w:cs="Arial"/>
+        </w:rPr>
+        <w:t xml:space="preserve">. </w:t>
+      </w:r>
+      <w:r>
+        <w:rPr>
+          <w:rFonts w:ascii="Arial" w:hAnsi="Arial" w:cs="Arial"/>
+          <w:i/>
+          <w:iCs/>
+        </w:rPr>
+        <w:t>Revista Gestão em Foco</w:t>
+      </w:r>
+      <w:r>
+        <w:rPr>
+          <w:rFonts w:ascii="Arial" w:hAnsi="Arial" w:cs="Arial"/>
+        </w:rPr>
+        <w:t xml:space="preserve">. Amparo, </w:t>
+      </w:r>
+      <w:proofErr w:type="spellStart"/>
+      <w:r>
+        <w:rPr>
+          <w:rFonts w:ascii="Arial" w:hAnsi="Arial" w:cs="Arial"/>
+        </w:rPr>
+        <w:t>ed</w:t>
+      </w:r>
+      <w:proofErr w:type="spellEnd"/>
+      <w:r>
+        <w:rPr>
+          <w:rFonts w:ascii="Arial" w:hAnsi="Arial" w:cs="Arial"/>
+        </w:rPr>
+        <w:t>, v. 14, p. 199-205, 2022.</w:t>
+      </w:r>
+    </w:p>
+    <w:p>
+      <w:pPr>
+        <w:spacing w:after="160" w:line="360" w:lineRule="auto"/>
+        <w:ind w:firstLine="709"/>
+        <w:jc w:val="both"/>
+        <w:rPr>
+          <w:rFonts w:ascii="Arial" w:hAnsi="Arial" w:cs="Arial"/>
+        </w:rPr>
+      </w:pPr>
+      <w:r>
+        <w:rPr>
+          <w:rFonts w:ascii="Arial" w:hAnsi="Arial" w:cs="Arial"/>
+        </w:rPr>
+        <w:t xml:space="preserve">MATTEI, Lauro; HEINEN, Vicente </w:t>
+      </w:r>
+      <w:proofErr w:type="spellStart"/>
+      <w:r>
+        <w:rPr>
+          <w:rFonts w:ascii="Arial" w:hAnsi="Arial" w:cs="Arial"/>
+        </w:rPr>
+        <w:t>Loeblein</w:t>
+      </w:r>
+      <w:proofErr w:type="spellEnd"/>
+      <w:r>
+        <w:rPr>
+          <w:rFonts w:ascii="Arial" w:hAnsi="Arial" w:cs="Arial"/>
+        </w:rPr>
+        <w:t xml:space="preserve">. </w:t>
+      </w:r>
+      <w:r>
+        <w:rPr>
+          <w:rFonts w:ascii="Arial" w:hAnsi="Arial" w:cs="Arial"/>
+          <w:b/>
+          <w:bCs/>
+        </w:rPr>
+        <w:t>Balanço dos impactos da crise da COVID-19 sobre o mercado de trabalho brasileiro em 2020</w:t>
+      </w:r>
+      <w:r>
+        <w:rPr>
+          <w:rFonts w:ascii="Arial" w:hAnsi="Arial" w:cs="Arial"/>
+        </w:rPr>
+        <w:t xml:space="preserve">. </w:t>
+      </w:r>
+      <w:r>
+        <w:rPr>
+          <w:rFonts w:ascii="Arial" w:hAnsi="Arial" w:cs="Arial"/>
+          <w:i/>
+          <w:iCs/>
+        </w:rPr>
+        <w:t xml:space="preserve">Revista </w:t>
+      </w:r>
+      <w:proofErr w:type="spellStart"/>
+      <w:r>
+        <w:rPr>
+          <w:rFonts w:ascii="Arial" w:hAnsi="Arial" w:cs="Arial"/>
+          <w:i/>
+          <w:iCs/>
+        </w:rPr>
+        <w:t>Katálysis</w:t>
+      </w:r>
+      <w:proofErr w:type="spellEnd"/>
+      <w:r>
+        <w:rPr>
+          <w:rFonts w:ascii="Arial" w:hAnsi="Arial" w:cs="Arial"/>
+        </w:rPr>
+        <w:t>, v. 25, n. 1, p. 43-61, 2022.</w:t>
+      </w:r>
+    </w:p>
+    <w:p>
+      <w:pPr>
+        <w:spacing w:after="160" w:line="360" w:lineRule="auto"/>
+        <w:ind w:firstLine="709"/>
+        <w:jc w:val="both"/>
+        <w:rPr>
+          <w:rFonts w:ascii="Arial" w:hAnsi="Arial" w:cs="Arial"/>
+          <w:lang w:val="en-US"/>
+        </w:rPr>
+      </w:pPr>
+      <w:r>
+        <w:rPr>
+          <w:rFonts w:ascii="Arial" w:hAnsi="Arial" w:cs="Arial"/>
+        </w:rPr>
+        <w:t xml:space="preserve">MATTEI, Lauro; HEINEN, Vicente </w:t>
+      </w:r>
+      <w:proofErr w:type="spellStart"/>
+      <w:r>
+        <w:rPr>
+          <w:rFonts w:ascii="Arial" w:hAnsi="Arial" w:cs="Arial"/>
+        </w:rPr>
+        <w:t>Loeblein</w:t>
+      </w:r>
+      <w:proofErr w:type="spellEnd"/>
+      <w:r>
+        <w:rPr>
+          <w:rFonts w:ascii="Arial" w:hAnsi="Arial" w:cs="Arial"/>
+        </w:rPr>
+        <w:t xml:space="preserve">. </w:t>
+      </w:r>
+      <w:r>
+        <w:rPr>
+          <w:rFonts w:ascii="Arial" w:hAnsi="Arial" w:cs="Arial"/>
+          <w:b/>
+          <w:bCs/>
+        </w:rPr>
+        <w:t>Impactos da crise da Covid-19 no mercado de trabalho brasileiro</w:t>
+      </w:r>
+      <w:r>
+        <w:rPr>
+          <w:rFonts w:ascii="Arial" w:hAnsi="Arial" w:cs="Arial"/>
+        </w:rPr>
+        <w:t xml:space="preserve">. </w:t>
+      </w:r>
+      <w:r>
+        <w:rPr>
+          <w:rFonts w:ascii="Arial" w:hAnsi="Arial" w:cs="Arial"/>
+          <w:i/>
+          <w:iCs/>
+          <w:lang w:val="en-US"/>
+        </w:rPr>
+        <w:t>Brazilian Journal of Political Economy</w:t>
+      </w:r>
+      <w:r>
+        <w:rPr>
+          <w:rFonts w:ascii="Arial" w:hAnsi="Arial" w:cs="Arial"/>
+          <w:lang w:val="en-US"/>
+        </w:rPr>
+        <w:t>, v. 40, p. 647-668, 2020.</w:t>
+      </w:r>
+    </w:p>
+    <w:p>
+      <w:pPr>
+        <w:spacing w:after="160" w:line="360" w:lineRule="auto"/>
+        <w:ind w:firstLine="709"/>
+        <w:jc w:val="both"/>
+        <w:rPr>
+          <w:rFonts w:ascii="Arial" w:hAnsi="Arial" w:cs="Arial"/>
+        </w:rPr>
+      </w:pPr>
+      <w:r>
+        <w:rPr>
+          <w:rFonts w:ascii="Arial" w:hAnsi="Arial" w:cs="Arial"/>
+          <w:lang w:val="en-US"/>
+        </w:rPr>
+        <w:t xml:space="preserve">SOARES, Geovany Braga et al. </w:t>
+      </w:r>
+      <w:r>
+        <w:rPr>
+          <w:rFonts w:ascii="Arial" w:hAnsi="Arial" w:cs="Arial"/>
+          <w:b/>
+          <w:bCs/>
+        </w:rPr>
+        <w:t>O impacto da pandemia no ensino-aprendizagem dos alunos da rede básica de ensino: uma revisão bibliográfica</w:t>
+      </w:r>
+      <w:r>
+        <w:rPr>
+          <w:rFonts w:ascii="Arial" w:hAnsi="Arial" w:cs="Arial"/>
+        </w:rPr>
+        <w:t xml:space="preserve">. </w:t>
+      </w:r>
+      <w:r>
+        <w:rPr>
+          <w:rFonts w:ascii="Arial" w:hAnsi="Arial" w:cs="Arial"/>
+          <w:i/>
+          <w:iCs/>
+        </w:rPr>
+        <w:t>Revista Multidisciplinar do Nordeste Mineiro</w:t>
+      </w:r>
+      <w:r>
+        <w:rPr>
+          <w:rFonts w:ascii="Arial" w:hAnsi="Arial" w:cs="Arial"/>
+        </w:rPr>
+        <w:t>, v. 12, n. 2, 2024.</w:t>
+      </w:r>
+    </w:p>
+    <w:p>
+      <w:pPr>
+        <w:spacing w:after="160" w:line="360" w:lineRule="auto"/>
+        <w:ind w:firstLine="709"/>
+        <w:jc w:val="both"/>
+        <w:rPr>
+          <w:rFonts w:ascii="Arial" w:hAnsi="Arial" w:cs="Arial"/>
+        </w:rPr>
+      </w:pPr>
     </w:p>
     <w:sectPr>
       <w:pgSz w:w="11906" w:h="16838"/>
@@ -2140,7 +2835,7 @@
   <w:style w:type="paragraph" w:default="1" w:styleId="Normal">
     <w:name w:val="Normal"/>
     <w:qFormat/>
-    <w:rsid w:val="007D15A9"/>
+    <w:rsid w:val="00E64124"/>
     <w:pPr>
       <w:spacing w:after="0" w:line="240" w:lineRule="auto"/>
     </w:pPr>
@@ -2353,7 +3048,6 @@
   <w:style w:type="character" w:default="1" w:styleId="Fontepargpadro">
     <w:name w:val="Default Paragraph Font"/>
     <w:uiPriority w:val="1"/>
-    <w:semiHidden/>
     <w:unhideWhenUsed/>
   </w:style>
   <w:style w:type="table" w:default="1" w:styleId="Tabelanormal">
@@ -2690,6 +3384,18 @@
       <w:shd w:val="clear" w:color="auto" w:fill="E1DFDD"/>
     </w:rPr>
   </w:style>
+  <w:style w:type="character" w:styleId="HiperlinkVisitado">
+    <w:name w:val="FollowedHyperlink"/>
+    <w:basedOn w:val="Fontepargpadro"/>
+    <w:uiPriority w:val="99"/>
+    <w:semiHidden/>
+    <w:unhideWhenUsed/>
+    <w:rsid w:val="00704717"/>
+    <w:rPr>
+      <w:color w:val="96607D" w:themeColor="followedHyperlink"/>
+      <w:u w:val="single"/>
+    </w:rPr>
+  </w:style>
 </w:styles>
 </file>
 

</xml_diff>